<commit_message>
Entregables de Mayo Terminados
</commit_message>
<xml_diff>
--- a/Abril/Fichas de Lectura editables/La Sociedad Red - Prologo La Red y el YO.docx
+++ b/Abril/Fichas de Lectura editables/La Sociedad Red - Prologo La Red y el YO.docx
@@ -237,19 +237,7 @@
         <w:rPr>
           <w:lang w:val="es-419"/>
         </w:rPr>
-        <w:t xml:space="preserve">En </w:t>
-      </w:r>
-      <w:r>
-        <w:rPr>
-          <w:lang w:val="es-419"/>
-        </w:rPr>
-        <w:t>síntesis</w:t>
-      </w:r>
-      <w:r>
-        <w:rPr>
-          <w:lang w:val="es-419"/>
-        </w:rPr>
-        <w:t>, el prólogo plantea una visión profunda y crítica de la nueva era en la que estamos viviendo, caracterizada por la tecnología digital y la sociedad red. El autor destaca los retos y oportunidades que esta nueva era plantea en términos de identidad, participación ciudadana y democratización, y hace un llamado a las instituciones políticas y sociales para que se adapten a estos cambios y garanticen una sociedad más justa y equitativa.</w:t>
+        <w:t>El prólogo plantea una visión profunda y crítica de la nueva era en la que estamos viviendo, caracterizada por la tecnología digital y la sociedad red. El autor destaca los retos y oportunidades que esta nueva era plantea en términos de identidad, participación ciudadana y democratización, y hace un llamado a las instituciones políticas y sociales para que se adapten a estos cambios y garanticen una sociedad más justa y equitativa.</w:t>
       </w:r>
     </w:p>
     <w:p>
@@ -1053,13 +1041,7 @@
         <w:rPr>
           <w:lang w:val="es-419"/>
         </w:rPr>
-        <w:t>2</w:t>
-      </w:r>
-      <w:r>
-        <w:rPr>
-          <w:lang w:val="es-419"/>
-        </w:rPr>
-        <w:t>7</w:t>
+        <w:t>27</w:t>
       </w:r>
       <w:r>
         <w:rPr>
@@ -1135,13 +1117,7 @@
         <w:rPr>
           <w:lang w:val="es-419"/>
         </w:rPr>
-        <w:t>3</w:t>
-      </w:r>
-      <w:r>
-        <w:rPr>
-          <w:lang w:val="es-419"/>
-        </w:rPr>
-        <w:t>7</w:t>
+        <w:t>37</w:t>
       </w:r>
       <w:r>
         <w:rPr>
@@ -1203,13 +1179,7 @@
         <w:rPr>
           <w:lang w:val="es-419"/>
         </w:rPr>
-        <w:t>4</w:t>
-      </w:r>
-      <w:r>
-        <w:rPr>
-          <w:lang w:val="es-419"/>
-        </w:rPr>
-        <w:t>7</w:t>
+        <w:t>47</w:t>
       </w:r>
       <w:r>
         <w:rPr>
@@ -1270,13 +1240,7 @@
         <w:rPr>
           <w:lang w:val="es-419"/>
         </w:rPr>
-        <w:t>4</w:t>
-      </w:r>
-      <w:r>
-        <w:rPr>
-          <w:lang w:val="es-419"/>
-        </w:rPr>
-        <w:t>6</w:t>
+        <w:t>46</w:t>
       </w:r>
       <w:r>
         <w:rPr>
@@ -1344,13 +1308,7 @@
         <w:rPr>
           <w:lang w:val="es-419"/>
         </w:rPr>
-        <w:t>4</w:t>
-      </w:r>
-      <w:r>
-        <w:rPr>
-          <w:lang w:val="es-419"/>
-        </w:rPr>
-        <w:t>2</w:t>
+        <w:t>42</w:t>
       </w:r>
       <w:r>
         <w:rPr>
@@ -1896,13 +1854,7 @@
         <w:rPr>
           <w:lang w:val="es-419"/>
         </w:rPr>
-        <w:t>4</w:t>
-      </w:r>
-      <w:r>
-        <w:rPr>
-          <w:lang w:val="es-419"/>
-        </w:rPr>
-        <w:t>2</w:t>
+        <w:t>42</w:t>
       </w:r>
       <w:r>
         <w:rPr>
@@ -1980,13 +1932,7 @@
         <w:rPr>
           <w:lang w:val="es-419"/>
         </w:rPr>
-        <w:t>4</w:t>
-      </w:r>
-      <w:r>
-        <w:rPr>
-          <w:lang w:val="es-419"/>
-        </w:rPr>
-        <w:t>6</w:t>
+        <w:t>46</w:t>
       </w:r>
       <w:r>
         <w:rPr>
@@ -2313,13 +2259,7 @@
         <w:rPr>
           <w:lang w:val="es-419"/>
         </w:rPr>
-        <w:t>Castells (1996)</w:t>
-      </w:r>
-      <w:r>
-        <w:rPr>
-          <w:lang w:val="es-419"/>
-        </w:rPr>
-        <w:t xml:space="preserve"> p.30.</w:t>
+        <w:t>Castells (1996) p.30.</w:t>
       </w:r>
       <w:r>
         <w:rPr>
@@ -2479,13 +2419,7 @@
         <w:rPr>
           <w:lang w:val="es-419"/>
         </w:rPr>
-        <w:t>3</w:t>
-      </w:r>
-      <w:r>
-        <w:rPr>
-          <w:lang w:val="es-419"/>
-        </w:rPr>
-        <w:t xml:space="preserve">0. </w:t>
+        <w:t xml:space="preserve">30. </w:t>
       </w:r>
       <w:r>
         <w:rPr>
@@ -2531,13 +2465,7 @@
         <w:rPr>
           <w:lang w:val="es-419"/>
         </w:rPr>
-        <w:t>3</w:t>
-      </w:r>
-      <w:r>
-        <w:rPr>
-          <w:lang w:val="es-419"/>
-        </w:rPr>
-        <w:t xml:space="preserve">3. </w:t>
+        <w:t xml:space="preserve">33. </w:t>
       </w:r>
       <w:r>
         <w:rPr>
@@ -3433,19 +3361,7 @@
         <w:rPr>
           <w:lang w:val="es-419"/>
         </w:rPr>
-        <w:t xml:space="preserve"> explora cómo la tecnología de Internet ha permitido la creación de comunidades en línea y ha cambiado la forma en que la gente se comunica y colabora. Esto puede </w:t>
-      </w:r>
-      <w:r>
-        <w:rPr>
-          <w:lang w:val="es-419"/>
-        </w:rPr>
-        <w:t>verse</w:t>
-      </w:r>
-      <w:r>
-        <w:rPr>
-          <w:lang w:val="es-419"/>
-        </w:rPr>
-        <w:t xml:space="preserve"> como un posible apoyo a la mejora de la participación ciudadana, ya que la tecnología ha permitido a las personas conectarse con otros y trabajar juntos en proyectos y causas comunes, independientemente de su ubicación física.</w:t>
+        <w:t xml:space="preserve"> explora cómo la tecnología de Internet ha permitido la creación de comunidades en línea y ha cambiado la forma en que la gente se comunica y colabora. Esto puede verse como un posible apoyo a la mejora de la participación ciudadana, ya que la tecnología ha permitido a las personas conectarse con otros y trabajar juntos en proyectos y causas comunes, independientemente de su ubicación física.</w:t>
       </w:r>
     </w:p>
     <w:p>

</xml_diff>